<commit_message>
Find Middle in LinkedList
</commit_message>
<xml_diff>
--- a/Core/src/resources/Docs/Interview Questions_Low.docx
+++ b/Core/src/resources/Docs/Interview Questions_Low.docx
@@ -8161,6 +8161,16 @@
         </w:rPr>
         <w:t xml:space="preserve"> you have some user friendly IDE installed on laptop or else you may find it difficult to do on notepad since it will not give autosuggestions.</w:t>
       </w:r>
+      <w:r>
+        <w:rPr>
+          <w:rFonts w:eastAsia="Times New Roman" w:cstheme="minorHAnsi"/>
+          <w:color w:val="1D1C1D"/>
+          <w:lang w:eastAsia="en-IN"/>
+        </w:rPr>
+        <w:br/>
+      </w:r>
+      <w:bookmarkStart w:id="0" w:name="_GoBack"/>
+      <w:bookmarkEnd w:id="0"/>
     </w:p>
     <w:p>
       <w:pPr>
@@ -9484,6 +9494,7 @@
         <w:rPr>
           <w:rFonts w:cstheme="minorHAnsi"/>
         </w:rPr>
+        <w:lastRenderedPageBreak/>
         <w:t xml:space="preserve">     Faster searching Data structure?</w:t>
       </w:r>
     </w:p>
@@ -9500,7 +9511,6 @@
         <w:rPr>
           <w:rFonts w:cstheme="minorHAnsi"/>
         </w:rPr>
-        <w:lastRenderedPageBreak/>
         <w:t xml:space="preserve">     Faster manipulation Data Structure?</w:t>
       </w:r>
     </w:p>
@@ -11014,16 +11024,7 @@
           <w:lang w:eastAsia="en-IN"/>
         </w:rPr>
         <w:br/>
-        <w:t>Question on S</w:t>
-      </w:r>
-      <w:bookmarkStart w:id="0" w:name="_GoBack"/>
-      <w:bookmarkEnd w:id="0"/>
-      <w:r>
-        <w:rPr>
-          <w:rFonts w:eastAsia="Times New Roman" w:cstheme="minorHAnsi"/>
-          <w:lang w:eastAsia="en-IN"/>
-        </w:rPr>
-        <w:t>ervice Discovery</w:t>
+        <w:t>Question on Service Discovery</w:t>
       </w:r>
       <w:r>
         <w:rPr>
@@ -11141,7 +11142,6 @@
           <w:b/>
           <w:lang w:val="en-US"/>
         </w:rPr>
-        <w:lastRenderedPageBreak/>
         <w:t>Interview 29</w:t>
       </w:r>
     </w:p>
@@ -12306,6 +12306,7 @@
           <w:rFonts w:eastAsia="Times New Roman" w:cstheme="minorHAnsi"/>
           <w:lang w:eastAsia="en-IN"/>
         </w:rPr>
+        <w:lastRenderedPageBreak/>
         <w:t>3. Design patterns used in Microservices Architecture.</w:t>
       </w:r>
     </w:p>
@@ -12324,7 +12325,6 @@
           <w:rFonts w:eastAsia="Times New Roman" w:cstheme="minorHAnsi"/>
           <w:lang w:eastAsia="en-IN"/>
         </w:rPr>
-        <w:lastRenderedPageBreak/>
         <w:t>4. Spring MVC flow.</w:t>
       </w:r>
     </w:p>
@@ -13693,6 +13693,7 @@
           <w:bCs/>
           <w:lang w:eastAsia="en-IN"/>
         </w:rPr>
+        <w:lastRenderedPageBreak/>
         <w:t>Other:</w:t>
       </w:r>
     </w:p>
@@ -13711,7 +13712,6 @@
           <w:rFonts w:eastAsia="Times New Roman" w:cstheme="minorHAnsi"/>
           <w:lang w:eastAsia="en-IN"/>
         </w:rPr>
-        <w:lastRenderedPageBreak/>
         <w:t xml:space="preserve"> Some questions on </w:t>
       </w:r>
       <w:r>
@@ -14979,6 +14979,7 @@
         <w:rPr>
           <w:rFonts w:cstheme="minorHAnsi"/>
         </w:rPr>
+        <w:lastRenderedPageBreak/>
         <w:t>16</w:t>
       </w:r>
       <w:r>
@@ -15007,7 +15008,6 @@
         <w:rPr>
           <w:rFonts w:cstheme="minorHAnsi"/>
         </w:rPr>
-        <w:lastRenderedPageBreak/>
         <w:t>17</w:t>
       </w:r>
       <w:r>
@@ -16570,6 +16570,7 @@
           <w:rFonts w:cstheme="minorHAnsi"/>
           <w:color w:val="000000"/>
         </w:rPr>
+        <w:lastRenderedPageBreak/>
         <w:t>Docker file to run spring boot application</w:t>
       </w:r>
     </w:p>
@@ -16588,7 +16589,6 @@
           <w:rFonts w:cstheme="minorHAnsi"/>
           <w:color w:val="000000"/>
         </w:rPr>
-        <w:lastRenderedPageBreak/>
         <w:t>Functional Component vs Class Component in react</w:t>
       </w:r>
     </w:p>
@@ -17844,6 +17844,7 @@
         <w:rPr>
           <w:rFonts w:cstheme="minorHAnsi"/>
         </w:rPr>
+        <w:lastRenderedPageBreak/>
         <w:t>Difference between Mono and Flux?</w:t>
       </w:r>
     </w:p>
@@ -17860,7 +17861,6 @@
         <w:rPr>
           <w:rFonts w:cstheme="minorHAnsi"/>
         </w:rPr>
-        <w:lastRenderedPageBreak/>
         <w:t>BDD testing framework experience?</w:t>
       </w:r>
     </w:p>
@@ -19139,6 +19139,7 @@
         <w:rPr>
           <w:rFonts w:cstheme="minorHAnsi"/>
         </w:rPr>
+        <w:lastRenderedPageBreak/>
         <w:t>Write a program to find out the number which are start with 1 from a list of integers using stream?</w:t>
       </w:r>
     </w:p>
@@ -19155,7 +19156,6 @@
         <w:rPr>
           <w:rFonts w:cstheme="minorHAnsi"/>
         </w:rPr>
-        <w:lastRenderedPageBreak/>
         <w:t>Find out the first non-repeated character from a string using stream?</w:t>
       </w:r>
     </w:p>

</xml_diff>